<commit_message>
fix abstrak dan tambah file transkrip
</commit_message>
<xml_diff>
--- a/Abstrak.docx
+++ b/Abstrak.docx
@@ -4,8 +4,207 @@
   <w:body>
     <w:p>
       <w:pPr>
-        <w:jc w:val="center"/>
-        <w:rPr>
+        <w:pStyle w:val="Heading2"/>
+        <w:tabs>
+          <w:tab w:val="left" w:pos="2006"/>
+          <w:tab w:val="left" w:pos="2290"/>
+        </w:tabs>
+        <w:spacing w:line="276" w:lineRule="auto"/>
+        <w:ind w:left="0" w:firstLine="0"/>
+        <w:rPr>
+          <w:rFonts w:asciiTheme="majorBidi" w:hAnsiTheme="majorBidi" w:cstheme="majorBidi"/>
+          <w:lang w:val="id-ID"/>
+        </w:rPr>
+      </w:pPr>
+      <w:r>
+        <w:rPr>
+          <w:rFonts w:asciiTheme="majorBidi" w:hAnsiTheme="majorBidi" w:cstheme="majorBidi"/>
+        </w:rPr>
+        <w:t>Nama</w:t>
+      </w:r>
+      <w:r>
+        <w:rPr>
+          <w:rFonts w:asciiTheme="majorBidi" w:hAnsiTheme="majorBidi" w:cstheme="majorBidi"/>
+        </w:rPr>
+        <w:tab/>
+        <w:t>:</w:t>
+      </w:r>
+      <w:r>
+        <w:rPr>
+          <w:rFonts w:asciiTheme="majorBidi" w:hAnsiTheme="majorBidi" w:cstheme="majorBidi"/>
+        </w:rPr>
+        <w:tab/>
+      </w:r>
+      <w:r>
+        <w:rPr>
+          <w:rFonts w:asciiTheme="majorBidi" w:hAnsiTheme="majorBidi" w:cstheme="majorBidi"/>
+          <w:lang w:val="en-US"/>
+        </w:rPr>
+        <w:t>Muhammad Azwar Bahar</w:t>
+      </w:r>
+    </w:p>
+    <w:p>
+      <w:pPr>
+        <w:tabs>
+          <w:tab w:val="left" w:pos="2006"/>
+          <w:tab w:val="left" w:pos="2290"/>
+        </w:tabs>
+        <w:spacing w:after="0" w:line="276" w:lineRule="auto"/>
+        <w:jc w:val="both"/>
+        <w:rPr>
+          <w:rFonts w:asciiTheme="majorBidi" w:hAnsiTheme="majorBidi" w:cstheme="majorBidi"/>
+          <w:b/>
+          <w:sz w:val="24"/>
+          <w:szCs w:val="24"/>
+          <w:lang w:val="id-ID"/>
+        </w:rPr>
+      </w:pPr>
+      <w:r>
+        <w:rPr>
+          <w:rFonts w:asciiTheme="majorBidi" w:hAnsiTheme="majorBidi" w:cstheme="majorBidi"/>
+          <w:b/>
+          <w:sz w:val="24"/>
+          <w:szCs w:val="24"/>
+        </w:rPr>
+        <w:t>NIM</w:t>
+      </w:r>
+      <w:r>
+        <w:rPr>
+          <w:rFonts w:asciiTheme="majorBidi" w:hAnsiTheme="majorBidi" w:cstheme="majorBidi"/>
+          <w:b/>
+          <w:sz w:val="24"/>
+          <w:szCs w:val="24"/>
+        </w:rPr>
+        <w:tab/>
+        <w:t>:</w:t>
+      </w:r>
+      <w:r>
+        <w:rPr>
+          <w:rFonts w:asciiTheme="majorBidi" w:hAnsiTheme="majorBidi" w:cstheme="majorBidi"/>
+          <w:b/>
+          <w:sz w:val="24"/>
+          <w:szCs w:val="24"/>
+        </w:rPr>
+        <w:tab/>
+        <w:t>609001160</w:t>
+      </w:r>
+      <w:r>
+        <w:rPr>
+          <w:rFonts w:asciiTheme="majorBidi" w:hAnsiTheme="majorBidi" w:cstheme="majorBidi"/>
+          <w:b/>
+          <w:sz w:val="24"/>
+          <w:szCs w:val="24"/>
+          <w:lang w:val="en-US"/>
+        </w:rPr>
+        <w:t>86</w:t>
+      </w:r>
+    </w:p>
+    <w:p>
+      <w:pPr>
+        <w:tabs>
+          <w:tab w:val="left" w:pos="2006"/>
+          <w:tab w:val="left" w:pos="2290"/>
+        </w:tabs>
+        <w:spacing w:after="0" w:line="276" w:lineRule="auto"/>
+        <w:jc w:val="both"/>
+        <w:rPr>
+          <w:rFonts w:asciiTheme="majorBidi" w:hAnsiTheme="majorBidi" w:cstheme="majorBidi"/>
+          <w:b/>
+          <w:sz w:val="24"/>
+          <w:szCs w:val="24"/>
+          <w:lang w:val="id-ID"/>
+        </w:rPr>
+      </w:pPr>
+      <w:r>
+        <w:rPr>
+          <w:rFonts w:asciiTheme="majorBidi" w:hAnsiTheme="majorBidi" w:cstheme="majorBidi"/>
+          <w:b/>
+          <w:sz w:val="24"/>
+          <w:szCs w:val="24"/>
+        </w:rPr>
+        <w:t>Jurusan</w:t>
+      </w:r>
+      <w:r>
+        <w:rPr>
+          <w:rFonts w:asciiTheme="majorBidi" w:hAnsiTheme="majorBidi" w:cstheme="majorBidi"/>
+          <w:b/>
+          <w:sz w:val="24"/>
+          <w:szCs w:val="24"/>
+        </w:rPr>
+        <w:tab/>
+        <w:t>:</w:t>
+      </w:r>
+      <w:r>
+        <w:rPr>
+          <w:rFonts w:asciiTheme="majorBidi" w:hAnsiTheme="majorBidi" w:cstheme="majorBidi"/>
+          <w:b/>
+          <w:sz w:val="24"/>
+          <w:szCs w:val="24"/>
+        </w:rPr>
+        <w:tab/>
+        <w:t>Sistem Informasi</w:t>
+      </w:r>
+    </w:p>
+    <w:p>
+      <w:pPr>
+        <w:tabs>
+          <w:tab w:val="left" w:pos="1985"/>
+        </w:tabs>
+        <w:spacing w:line="276" w:lineRule="auto"/>
+        <w:ind w:left="2268" w:right="648" w:hanging="2268"/>
+        <w:jc w:val="both"/>
+        <w:rPr>
+          <w:rFonts w:asciiTheme="majorBidi" w:hAnsiTheme="majorBidi" w:cstheme="majorBidi"/>
+          <w:b/>
+          <w:sz w:val="24"/>
+          <w:szCs w:val="24"/>
+        </w:rPr>
+      </w:pPr>
+      <w:r>
+        <w:rPr>
+          <w:rFonts w:asciiTheme="majorBidi" w:hAnsiTheme="majorBidi" w:cstheme="majorBidi"/>
+          <w:b/>
+          <w:sz w:val="24"/>
+          <w:szCs w:val="24"/>
+        </w:rPr>
+        <w:t>Judul</w:t>
+      </w:r>
+      <w:r>
+        <w:rPr>
+          <w:rFonts w:asciiTheme="majorBidi" w:hAnsiTheme="majorBidi" w:cstheme="majorBidi"/>
+          <w:b/>
+          <w:sz w:val="24"/>
+          <w:szCs w:val="24"/>
+        </w:rPr>
+        <w:tab/>
+        <w:t>:</w:t>
+      </w:r>
+      <w:r>
+        <w:rPr>
+          <w:rFonts w:asciiTheme="majorBidi" w:hAnsiTheme="majorBidi" w:cstheme="majorBidi"/>
+          <w:b/>
+          <w:sz w:val="24"/>
+          <w:szCs w:val="24"/>
+        </w:rPr>
+        <w:tab/>
+      </w:r>
+      <w:r>
+        <w:rPr>
+          <w:rFonts w:asciiTheme="majorBidi" w:hAnsiTheme="majorBidi" w:cstheme="majorBidi"/>
+          <w:b/>
+          <w:sz w:val="24"/>
+          <w:szCs w:val="24"/>
+        </w:rPr>
+        <w:t>Perancangan Aplikasi Sosial Media Kampus Berbasis Android Studi Kasus UIN Alauddin Makassar</w:t>
+      </w:r>
+    </w:p>
+    <w:p>
+      <w:pPr>
+        <w:pStyle w:val="BodyText"/>
+        <w:spacing w:line="276" w:lineRule="auto"/>
+        <w:jc w:val="both"/>
+        <w:rPr>
+          <w:rFonts w:asciiTheme="majorBidi" w:hAnsiTheme="majorBidi" w:cstheme="majorBidi"/>
           <w:b/>
           <w:bCs/>
           <w:lang w:val="en-US"/>
@@ -13,105 +212,594 @@
       </w:pPr>
       <w:r>
         <w:rPr>
+          <w:noProof/>
+          <w:lang w:val="en-US"/>
+        </w:rPr>
+        <mc:AlternateContent>
+          <mc:Choice Requires="wps">
+            <w:drawing>
+              <wp:anchor distT="0" distB="0" distL="0" distR="0" simplePos="0" relativeHeight="251661312" behindDoc="1" locked="0" layoutInCell="1" allowOverlap="1" wp14:anchorId="570B809A" wp14:editId="6F516DB5">
+                <wp:simplePos x="0" y="0"/>
+                <wp:positionH relativeFrom="page">
+                  <wp:posOffset>1447800</wp:posOffset>
+                </wp:positionH>
+                <wp:positionV relativeFrom="paragraph">
+                  <wp:posOffset>132715</wp:posOffset>
+                </wp:positionV>
+                <wp:extent cx="5019675" cy="45085"/>
+                <wp:effectExtent l="0" t="19050" r="9525" b="0"/>
+                <wp:wrapTopAndBottom/>
+                <wp:docPr id="1" name="Freeform: Shape 1"/>
+                <wp:cNvGraphicFramePr>
+                  <a:graphicFrameLocks xmlns:a="http://schemas.openxmlformats.org/drawingml/2006/main"/>
+                </wp:cNvGraphicFramePr>
+                <a:graphic xmlns:a="http://schemas.openxmlformats.org/drawingml/2006/main">
+                  <a:graphicData uri="http://schemas.microsoft.com/office/word/2010/wordprocessingShape">
+                    <wps:wsp>
+                      <wps:cNvSpPr>
+                        <a:spLocks/>
+                      </wps:cNvSpPr>
+                      <wps:spPr bwMode="auto">
+                        <a:xfrm>
+                          <a:off x="0" y="0"/>
+                          <a:ext cx="5019675" cy="45085"/>
+                        </a:xfrm>
+                        <a:custGeom>
+                          <a:avLst/>
+                          <a:gdLst>
+                            <a:gd name="T0" fmla="+- 0 2284 2284"/>
+                            <a:gd name="T1" fmla="*/ T0 w 8284"/>
+                            <a:gd name="T2" fmla="+- 0 10568 2284"/>
+                            <a:gd name="T3" fmla="*/ T2 w 8284"/>
+                          </a:gdLst>
+                          <a:ahLst/>
+                          <a:cxnLst>
+                            <a:cxn ang="0">
+                              <a:pos x="T1" y="0"/>
+                            </a:cxn>
+                            <a:cxn ang="0">
+                              <a:pos x="T3" y="0"/>
+                            </a:cxn>
+                          </a:cxnLst>
+                          <a:rect l="0" t="0" r="r" b="b"/>
+                          <a:pathLst>
+                            <a:path w="8284">
+                              <a:moveTo>
+                                <a:pt x="0" y="0"/>
+                              </a:moveTo>
+                              <a:lnTo>
+                                <a:pt x="8284" y="0"/>
+                              </a:lnTo>
+                            </a:path>
+                          </a:pathLst>
+                        </a:custGeom>
+                        <a:noFill/>
+                        <a:ln w="28575">
+                          <a:solidFill>
+                            <a:srgbClr val="000000"/>
+                          </a:solidFill>
+                          <a:prstDash val="solid"/>
+                          <a:round/>
+                          <a:headEnd/>
+                          <a:tailEnd/>
+                        </a:ln>
+                        <a:extLst>
+                          <a:ext uri="{909E8E84-426E-40DD-AFC4-6F175D3DCCD1}">
+                            <a14:hiddenFill xmlns:a14="http://schemas.microsoft.com/office/drawing/2010/main">
+                              <a:solidFill>
+                                <a:srgbClr val="FFFFFF"/>
+                              </a:solidFill>
+                            </a14:hiddenFill>
+                          </a:ext>
+                        </a:extLst>
+                      </wps:spPr>
+                      <wps:bodyPr rot="0" vert="horz" wrap="square" lIns="91440" tIns="45720" rIns="91440" bIns="45720" anchor="t" anchorCtr="0" upright="1">
+                        <a:noAutofit/>
+                      </wps:bodyPr>
+                    </wps:wsp>
+                  </a:graphicData>
+                </a:graphic>
+                <wp14:sizeRelH relativeFrom="page">
+                  <wp14:pctWidth>0</wp14:pctWidth>
+                </wp14:sizeRelH>
+                <wp14:sizeRelV relativeFrom="page">
+                  <wp14:pctHeight>0</wp14:pctHeight>
+                </wp14:sizeRelV>
+              </wp:anchor>
+            </w:drawing>
+          </mc:Choice>
+          <mc:Fallback>
+            <w:pict>
+              <v:shape w14:anchorId="0C067DE6" id="Freeform: Shape 1" o:spid="_x0000_s1026" style="position:absolute;margin-left:114pt;margin-top:10.45pt;width:395.25pt;height:3.55pt;z-index:-251655168;visibility:visible;mso-wrap-style:square;mso-width-percent:0;mso-height-percent:0;mso-wrap-distance-left:0;mso-wrap-distance-top:0;mso-wrap-distance-right:0;mso-wrap-distance-bottom:0;mso-position-horizontal:absolute;mso-position-horizontal-relative:page;mso-position-vertical:absolute;mso-position-vertical-relative:text;mso-width-percent:0;mso-height-percent:0;mso-width-relative:page;mso-height-relative:page;v-text-anchor:top" coordsize="8284,45085" o:gfxdata="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" path="m,l8284,e" filled="f" strokeweight="2.25pt">
+                <v:path arrowok="t" o:connecttype="custom" o:connectlocs="0,0;5019675,0" o:connectangles="0,0"/>
+                <w10:wrap type="topAndBottom" anchorx="page"/>
+              </v:shape>
+            </w:pict>
+          </mc:Fallback>
+        </mc:AlternateContent>
+      </w:r>
+    </w:p>
+    <w:p>
+      <w:pPr>
+        <w:pStyle w:val="BodyText"/>
+        <w:spacing w:line="276" w:lineRule="auto"/>
+        <w:jc w:val="center"/>
+        <w:rPr>
+          <w:rFonts w:asciiTheme="majorBidi" w:hAnsiTheme="majorBidi" w:cstheme="majorBidi"/>
           <w:b/>
           <w:bCs/>
           <w:lang w:val="en-US"/>
         </w:rPr>
+      </w:pPr>
+      <w:r>
+        <w:rPr>
+          <w:rFonts w:asciiTheme="majorBidi" w:hAnsiTheme="majorBidi" w:cstheme="majorBidi"/>
+          <w:b/>
+          <w:bCs/>
+          <w:lang w:val="en-US"/>
+        </w:rPr>
         <w:t>Abstrak</w:t>
       </w:r>
     </w:p>
     <w:p>
       <w:pPr>
-        <w:rPr>
-          <w:sz w:val="24"/>
-          <w:szCs w:val="24"/>
+        <w:pStyle w:val="BodyText"/>
+        <w:spacing w:line="276" w:lineRule="auto"/>
+        <w:jc w:val="center"/>
+        <w:rPr>
+          <w:b/>
+          <w:lang w:val="id-ID"/>
         </w:rPr>
       </w:pPr>
     </w:p>
     <w:p>
-      <w:r>
-        <w:t>Media sosial men</w:t>
-      </w:r>
-      <w:r>
-        <w:t>a</w:t>
-      </w:r>
-      <w:r>
-        <w:t>warkan kemudahan dalam interaksi dan komunikasi dengan tidak tatap muka secara langsung. Kehadiran situs jejaring sosial telah menjadi sebuah media alternatif dalam mengembangkan hubungan dan komunikasi.</w:t>
-      </w:r>
-      <w:r>
-        <w:t xml:space="preserve"> Mahasiswa menggunakan sosial media untuk kebutuhan pendidikan belajar mengajar, sebagai tempat berekspresi keseharian dan hiburan dan juga sebagai tempat untuk mencari informasi pekerjaan. </w:t>
+      <w:pPr>
+        <w:spacing w:line="276" w:lineRule="auto"/>
+        <w:ind w:firstLine="720"/>
+        <w:jc w:val="both"/>
+        <w:rPr>
+          <w:rFonts w:asciiTheme="majorBidi" w:hAnsiTheme="majorBidi" w:cstheme="majorBidi"/>
+          <w:sz w:val="24"/>
+          <w:szCs w:val="24"/>
+        </w:rPr>
+      </w:pPr>
+      <w:r>
+        <w:rPr>
+          <w:rFonts w:asciiTheme="majorBidi" w:hAnsiTheme="majorBidi" w:cstheme="majorBidi"/>
+          <w:sz w:val="24"/>
+          <w:szCs w:val="24"/>
+        </w:rPr>
+        <w:t>Setiap manusia memiliki bakat kemampuan dan kelebihan masing – masing. UIN Alauddin Makassar memiliki lebih dari 20.000 mahasiswa aktif yang tentunya memiliki banyak talenta bidang yang berbeda-beda. UIN Alauddin Makassar adalah kampus yang berbasis Islam yang bisa dianggap kemampuan keagamaan mahasiswa</w:t>
+      </w:r>
+      <w:r>
+        <w:rPr>
+          <w:rFonts w:asciiTheme="majorBidi" w:hAnsiTheme="majorBidi" w:cstheme="majorBidi"/>
+          <w:sz w:val="24"/>
+          <w:szCs w:val="24"/>
+        </w:rPr>
+        <w:t xml:space="preserve">nya </w:t>
+      </w:r>
+      <w:r>
+        <w:rPr>
+          <w:rFonts w:asciiTheme="majorBidi" w:hAnsiTheme="majorBidi" w:cstheme="majorBidi"/>
+          <w:sz w:val="24"/>
+          <w:szCs w:val="24"/>
+        </w:rPr>
+        <w:t xml:space="preserve">bisa di </w:t>
+      </w:r>
+      <w:r>
+        <w:rPr>
+          <w:rFonts w:asciiTheme="majorBidi" w:hAnsiTheme="majorBidi" w:cstheme="majorBidi"/>
+          <w:sz w:val="24"/>
+          <w:szCs w:val="24"/>
+        </w:rPr>
+        <w:t xml:space="preserve">uji, namun tidak hanya keislaman banyak juga mahasiswa yang memiliki bakat atau kelebihan yang tidak terlihat dikarenakan wadah atau platform untuk mereka mengekspresikan bakat dan kelebihannya tidak </w:t>
+      </w:r>
+      <w:r>
+        <w:rPr>
+          <w:rFonts w:asciiTheme="majorBidi" w:hAnsiTheme="majorBidi" w:cstheme="majorBidi"/>
+          <w:sz w:val="24"/>
+          <w:szCs w:val="24"/>
+        </w:rPr>
+        <w:t xml:space="preserve">dianggap maksimal. </w:t>
       </w:r>
     </w:p>
     <w:p>
-      <w:r>
-        <w:t xml:space="preserve">UIN Alauddin Makassar memiliki lebih dari 20.000 mahasiswa aktif yang tentunya sebagian besar memiliki sosial media. </w:t>
-      </w:r>
-    </w:p>
-    <w:p/>
-    <w:p/>
-    <w:p>
-      <w:r>
-        <w:t xml:space="preserve">Setiap manusia memiliki bakat kemampuan dan kelebihan masing – masing. UIN Alauddin Makassar memiliki lebih dari 20.000 mahasiswa aktif yang tentunya memiliki banyak </w:t>
-      </w:r>
-      <w:r>
-        <w:t>t</w:t>
-      </w:r>
-      <w:r>
-        <w:t>a</w:t>
-      </w:r>
-      <w:r>
-        <w:t>lent</w:t>
-      </w:r>
-      <w:r>
-        <w:t>a bidang yang berbeda-beda. UIN Alauddin Makassar adalah kampus yang berbasis Islam yang bisa dianggap kemampuan keagamaan mahasiswa</w:t>
-      </w:r>
-      <w:r>
-        <w:t xml:space="preserve">nya </w:t>
-      </w:r>
-      <w:r>
-        <w:t xml:space="preserve">bisa di </w:t>
-      </w:r>
-      <w:r>
-        <w:t xml:space="preserve">uji, namun tidak hanya keislaman banyak juga mahasiswa yang memiliki bakat atau kelebihan yang tidak terlihat dikarenakan wadah atau platform untuk mereka mengekspresikan bakat dan kelebihannya tidak </w:t>
-      </w:r>
-      <w:r>
-        <w:t xml:space="preserve">dianggap maksimal. </w:t>
+      <w:pPr>
+        <w:spacing w:line="276" w:lineRule="auto"/>
+        <w:ind w:firstLine="720"/>
+        <w:jc w:val="both"/>
+        <w:rPr>
+          <w:rFonts w:asciiTheme="majorBidi" w:hAnsiTheme="majorBidi" w:cstheme="majorBidi"/>
+          <w:sz w:val="24"/>
+          <w:szCs w:val="24"/>
+        </w:rPr>
+      </w:pPr>
+      <w:r>
+        <w:rPr>
+          <w:rFonts w:asciiTheme="majorBidi" w:hAnsiTheme="majorBidi" w:cstheme="majorBidi"/>
+          <w:sz w:val="24"/>
+          <w:szCs w:val="24"/>
+        </w:rPr>
+        <w:t>Media sosial menawarkan kemudahan dalam interaksi dan komunikasi dengan tidak tatap muka secara langsung. Memanfaatkan sosial media adalah salah satu cara untuk menyebarkan apa yang kita miliki dan apa yang kita bisa</w:t>
+      </w:r>
+      <w:r>
+        <w:rPr>
+          <w:rFonts w:asciiTheme="majorBidi" w:hAnsiTheme="majorBidi" w:cstheme="majorBidi"/>
+          <w:sz w:val="24"/>
+          <w:szCs w:val="24"/>
+        </w:rPr>
+        <w:t xml:space="preserve">, namun terkadang kita sulit menemukan mahasiswa UINAM yang berbakat dan siap untuk terjun kelapangan kerja dikarenakan platform yang digunakan terlalu besar dan memiliki database global yang menyulitkan untuk kita memfilter mahasiswa berbakat. Selain itu banyak juga mahasiswa yang kesulitan ingin menunjukkan bakat dan kemampuan mereka dengan mengikuti olimpiade atau kompetisi skala kampus maupun daerah/nasional, ini dikarenakan banyaknya mahasiswa yang tidak tampak kemampuan bakat yang dia miliki. </w:t>
       </w:r>
     </w:p>
     <w:p>
-      <w:r>
-        <w:t>Media sosial men</w:t>
-      </w:r>
-      <w:r>
-        <w:t>a</w:t>
-      </w:r>
-      <w:r>
-        <w:t>warkan kemudahan dalam interaksi dan komunikasi dengan tidak tatap muka secara langsung.</w:t>
-      </w:r>
-      <w:r>
-        <w:t xml:space="preserve"> Memanfaatkan sosial media adalah salah satu cara untuk menyebarkan apa yang kita miliki dan apa yang kita bisa. </w:t>
+      <w:pPr>
+        <w:spacing w:line="276" w:lineRule="auto"/>
+        <w:ind w:firstLine="720"/>
+        <w:jc w:val="both"/>
+        <w:rPr>
+          <w:rFonts w:asciiTheme="majorBidi" w:hAnsiTheme="majorBidi" w:cstheme="majorBidi"/>
+          <w:sz w:val="24"/>
+          <w:szCs w:val="24"/>
+        </w:rPr>
+      </w:pPr>
+      <w:r>
+        <w:rPr>
+          <w:rFonts w:asciiTheme="majorBidi" w:hAnsiTheme="majorBidi" w:cstheme="majorBidi"/>
+          <w:sz w:val="24"/>
+          <w:szCs w:val="24"/>
+        </w:rPr>
+        <w:t xml:space="preserve">Media sosial juga memudahkan kita untuk mendapatkan informasi yang </w:t>
+      </w:r>
+      <w:proofErr w:type="spellStart"/>
+      <w:r>
+        <w:rPr>
+          <w:rFonts w:asciiTheme="majorBidi" w:hAnsiTheme="majorBidi" w:cstheme="majorBidi"/>
+          <w:sz w:val="24"/>
+          <w:szCs w:val="24"/>
+        </w:rPr>
+        <w:t>realtime</w:t>
+      </w:r>
+      <w:proofErr w:type="spellEnd"/>
+      <w:r>
+        <w:rPr>
+          <w:rFonts w:asciiTheme="majorBidi" w:hAnsiTheme="majorBidi" w:cstheme="majorBidi"/>
+          <w:sz w:val="24"/>
+          <w:szCs w:val="24"/>
+        </w:rPr>
+        <w:t xml:space="preserve"> dari sumber berbagai pihak, hal ini terkadang banyak yang memanfaatkan baik dari segi bidang marketing yang ingin menawarkan atau menjual produk/barang mereka kepada orang-orang yang tepat, dan juga informasi event</w:t>
+      </w:r>
+      <w:r>
+        <w:rPr>
+          <w:rFonts w:asciiTheme="majorBidi" w:hAnsiTheme="majorBidi" w:cstheme="majorBidi"/>
+          <w:sz w:val="24"/>
+          <w:szCs w:val="24"/>
+        </w:rPr>
+        <w:t xml:space="preserve">, </w:t>
+      </w:r>
+      <w:r>
+        <w:rPr>
+          <w:rFonts w:asciiTheme="majorBidi" w:hAnsiTheme="majorBidi" w:cstheme="majorBidi"/>
+          <w:sz w:val="24"/>
+          <w:szCs w:val="24"/>
+        </w:rPr>
+        <w:t>kegiatan</w:t>
+      </w:r>
+      <w:r>
+        <w:rPr>
+          <w:rFonts w:asciiTheme="majorBidi" w:hAnsiTheme="majorBidi" w:cstheme="majorBidi"/>
+          <w:sz w:val="24"/>
+          <w:szCs w:val="24"/>
+        </w:rPr>
+        <w:t>, atau informasi yang di publikasikan dari pihak resmi. Kadang kita menganggap bahwa informasi yang kita perol</w:t>
+      </w:r>
+      <w:r>
+        <w:rPr>
+          <w:rFonts w:asciiTheme="majorBidi" w:hAnsiTheme="majorBidi" w:cstheme="majorBidi"/>
+          <w:sz w:val="24"/>
+          <w:szCs w:val="24"/>
+        </w:rPr>
+        <w:t>e</w:t>
+      </w:r>
+      <w:r>
+        <w:rPr>
+          <w:rFonts w:asciiTheme="majorBidi" w:hAnsiTheme="majorBidi" w:cstheme="majorBidi"/>
+          <w:sz w:val="24"/>
+          <w:szCs w:val="24"/>
+        </w:rPr>
+        <w:t xml:space="preserve">h dari berbagai sumber merupakan informasi yang tidak </w:t>
+      </w:r>
+      <w:proofErr w:type="spellStart"/>
+      <w:r>
+        <w:rPr>
+          <w:rFonts w:asciiTheme="majorBidi" w:hAnsiTheme="majorBidi" w:cstheme="majorBidi"/>
+          <w:sz w:val="24"/>
+          <w:szCs w:val="24"/>
+        </w:rPr>
+        <w:t>falid</w:t>
+      </w:r>
+      <w:proofErr w:type="spellEnd"/>
+      <w:r>
+        <w:rPr>
+          <w:rFonts w:asciiTheme="majorBidi" w:hAnsiTheme="majorBidi" w:cstheme="majorBidi"/>
+          <w:sz w:val="24"/>
+          <w:szCs w:val="24"/>
+        </w:rPr>
+        <w:t xml:space="preserve"> (Hoax) yang jika sering terjadi akan menjadikan mindset kepada orang-orang yang menganggap bahwa kebanyakan informasi yang sumber tidak jelas adalah informasi yang dianggap penipuan. Mindset seperti ini adalah bukan hal yang buruk dikarenakan </w:t>
+      </w:r>
+      <w:r>
+        <w:rPr>
+          <w:rFonts w:asciiTheme="majorBidi" w:hAnsiTheme="majorBidi" w:cstheme="majorBidi"/>
+          <w:sz w:val="24"/>
+          <w:szCs w:val="24"/>
+        </w:rPr>
+        <w:lastRenderedPageBreak/>
+        <w:t>membuat kita agar berhati-hati dalam menanggapi sebuah informasi yang tidak jelas,  tetapi membuat orang untuk memiliki rasa kepercayaan terhadap suatu sumber adalah hal yang perlu kita lakukan juga. Maka dari itu penulis telah memikirkan suatu penelitian yang berjudul “Perancangan Aplikasi Sosial Media Kampus Berbasis Androi</w:t>
+      </w:r>
+      <w:r>
+        <w:rPr>
+          <w:rFonts w:asciiTheme="majorBidi" w:hAnsiTheme="majorBidi" w:cstheme="majorBidi"/>
+          <w:sz w:val="24"/>
+          <w:szCs w:val="24"/>
+        </w:rPr>
+        <w:t>d Studi Kasus UIN Alauddin Makassar”.</w:t>
       </w:r>
     </w:p>
-    <w:p/>
     <w:p>
-      <w:r>
-        <w:t>Coba github</w:t>
-      </w:r>
-    </w:p>
-    <w:p/>
-    <w:p>
-      <w:r>
-        <w:t>ketiga</w:t>
+      <w:pPr>
+        <w:spacing w:line="276" w:lineRule="auto"/>
+        <w:ind w:firstLine="720"/>
+        <w:jc w:val="both"/>
+        <w:rPr>
+          <w:rFonts w:asciiTheme="majorBidi" w:hAnsiTheme="majorBidi" w:cstheme="majorBidi"/>
+          <w:sz w:val="24"/>
+          <w:szCs w:val="24"/>
+        </w:rPr>
+      </w:pPr>
+      <w:r>
+        <w:rPr>
+          <w:rFonts w:asciiTheme="majorBidi" w:hAnsiTheme="majorBidi" w:cstheme="majorBidi"/>
+          <w:sz w:val="24"/>
+          <w:szCs w:val="24"/>
+        </w:rPr>
+        <w:t xml:space="preserve">Aplikasi Sosial media kampus ini yang nantinya berfungsi sebagai platform untuk mahasiswa bebas mengekspresikan kemampuan dan bakatnya, agar baik </w:t>
+      </w:r>
+      <w:r>
+        <w:rPr>
+          <w:rFonts w:asciiTheme="majorBidi" w:hAnsiTheme="majorBidi" w:cstheme="majorBidi"/>
+          <w:sz w:val="24"/>
+          <w:szCs w:val="24"/>
+        </w:rPr>
+        <w:t>mahasiswa</w:t>
+      </w:r>
+      <w:r>
+        <w:rPr>
+          <w:rFonts w:asciiTheme="majorBidi" w:hAnsiTheme="majorBidi" w:cstheme="majorBidi"/>
+          <w:sz w:val="24"/>
+          <w:szCs w:val="24"/>
+        </w:rPr>
+        <w:t xml:space="preserve"> yang aktif maupun yang telah sarjana dapat terdata baik, hal ini berguna bagi pihak yang berniat untuk mencari talenta sesuai kebutuhannya yang mengutamakan mahasiswa UINAM </w:t>
+      </w:r>
+      <w:r>
+        <w:rPr>
+          <w:rFonts w:asciiTheme="majorBidi" w:hAnsiTheme="majorBidi" w:cstheme="majorBidi"/>
+          <w:sz w:val="24"/>
+          <w:szCs w:val="24"/>
+        </w:rPr>
+        <w:t>memudahkan untuk mencari dan memilih orang yang tepat. Sebagai Contoh : “Seorang dosen UINAM yang ingin mencari mahasiswanya yang berbakat yang memiliki kemampuan hafalan 30 Jus”. Dari contoh tersebut dosen akan lebih mudah untuk menemukan mahasiswa yang dimaksud dengan menggunakan Aplikasi Sosial Media dari judul penelitian. Selain itu berbagai informasi-informasi yang dibagikan akan menjadi tidak diragukan dengan jelas nya sumber dari pihak penyebar, misal informasi resmi dari pihak Kampus, informasi kegiatan dari organisasi/UKM, ataupun dari pihak marketing yang bekerjasama ingin menawarkan jualan/produk mereka.</w:t>
       </w:r>
     </w:p>
     <w:sectPr>
       <w:pgSz w:w="12240" w:h="15840"/>
-      <w:pgMar w:top="1440" w:right="1440" w:bottom="1440" w:left="1440" w:header="708" w:footer="708" w:gutter="0"/>
+      <w:pgMar w:top="2268" w:right="1701" w:bottom="1701" w:left="2268" w:header="709" w:footer="709" w:gutter="0"/>
       <w:cols w:space="708"/>
       <w:docGrid w:linePitch="360"/>
     </w:sectPr>
   </w:body>
 </w:document>
+</file>
+
+<file path=word/endnotes.xml><?xml version="1.0" encoding="utf-8"?>
+<w:endnotes xmlns:wpc="http://schemas.microsoft.com/office/word/2010/wordprocessingCanvas" xmlns:cx="http://schemas.microsoft.com/office/drawing/2014/chartex" xmlns:cx1="http://schemas.microsoft.com/office/drawing/2015/9/8/chartex" xmlns:cx2="http://schemas.microsoft.com/office/drawing/2015/10/21/chartex" xmlns:cx3="http://schemas.microsoft.com/office/drawing/2016/5/9/chartex" xmlns:cx4="http://schemas.microsoft.com/office/drawing/2016/5/10/chartex" xmlns:cx5="http://schemas.microsoft.com/office/drawing/2016/5/11/chartex" xmlns:cx6="http://schemas.microsoft.com/office/drawing/2016/5/12/chartex" xmlns:cx7="http://schemas.microsoft.com/office/drawing/2016/5/13/chartex" xmlns:cx8="http://schemas.microsoft.com/office/drawing/2016/5/14/chartex" xmlns:mc="http://schemas.openxmlformats.org/markup-compatibility/2006" xmlns:aink="http://schemas.microsoft.com/office/drawing/2016/ink" xmlns:am3d="http://schemas.microsoft.com/office/drawing/2017/model3d" xmlns:o="urn:schemas-microsoft-com:office:office" xmlns:r="http://schemas.openxmlformats.org/officeDocument/2006/relationships" xmlns:m="http://schemas.openxmlformats.org/officeDocument/2006/math" xmlns:v="urn:schemas-microsoft-com:vml" xmlns:wp14="http://schemas.microsoft.com/office/word/2010/wordprocessingDrawing" xmlns:wp="http://schemas.openxmlformats.org/drawingml/2006/wordprocessingDrawing" xmlns:w10="urn:schemas-microsoft-com:office:word" xmlns:w="http://schemas.openxmlformats.org/wordprocessingml/2006/main" xmlns:w14="http://schemas.microsoft.com/office/word/2010/wordml" xmlns:w15="http://schemas.microsoft.com/office/word/2012/wordml" xmlns:w16cex="http://schemas.microsoft.com/office/word/2018/wordml/cex" xmlns:w16cid="http://schemas.microsoft.com/office/word/2016/wordml/cid" xmlns:w16="http://schemas.microsoft.com/office/word/2018/wordml" xmlns:w16se="http://schemas.microsoft.com/office/word/2015/wordml/symex" xmlns:wpg="http://schemas.microsoft.com/office/word/2010/wordprocessingGroup" xmlns:wpi="http://schemas.microsoft.com/office/word/2010/wordprocessingInk" xmlns:wne="http://schemas.microsoft.com/office/word/2006/wordml" xmlns:wps="http://schemas.microsoft.com/office/word/2010/wordprocessingShape" mc:Ignorable="w14 w15 w16se w16cid w16 w16cex wp14">
+  <w:endnote w:type="separator" w:id="-1">
+    <w:p>
+      <w:pPr>
+        <w:spacing w:after="0" w:line="240" w:lineRule="auto"/>
+      </w:pPr>
+      <w:r>
+        <w:separator/>
+      </w:r>
+    </w:p>
+  </w:endnote>
+  <w:endnote w:type="continuationSeparator" w:id="0">
+    <w:p>
+      <w:pPr>
+        <w:spacing w:after="0" w:line="240" w:lineRule="auto"/>
+      </w:pPr>
+      <w:r>
+        <w:continuationSeparator/>
+      </w:r>
+    </w:p>
+  </w:endnote>
+</w:endnotes>
+</file>
+
+<file path=word/footnotes.xml><?xml version="1.0" encoding="utf-8"?>
+<w:footnotes xmlns:wpc="http://schemas.microsoft.com/office/word/2010/wordprocessingCanvas" xmlns:cx="http://schemas.microsoft.com/office/drawing/2014/chartex" xmlns:cx1="http://schemas.microsoft.com/office/drawing/2015/9/8/chartex" xmlns:cx2="http://schemas.microsoft.com/office/drawing/2015/10/21/chartex" xmlns:cx3="http://schemas.microsoft.com/office/drawing/2016/5/9/chartex" xmlns:cx4="http://schemas.microsoft.com/office/drawing/2016/5/10/chartex" xmlns:cx5="http://schemas.microsoft.com/office/drawing/2016/5/11/chartex" xmlns:cx6="http://schemas.microsoft.com/office/drawing/2016/5/12/chartex" xmlns:cx7="http://schemas.microsoft.com/office/drawing/2016/5/13/chartex" xmlns:cx8="http://schemas.microsoft.com/office/drawing/2016/5/14/chartex" xmlns:mc="http://schemas.openxmlformats.org/markup-compatibility/2006" xmlns:aink="http://schemas.microsoft.com/office/drawing/2016/ink" xmlns:am3d="http://schemas.microsoft.com/office/drawing/2017/model3d" xmlns:o="urn:schemas-microsoft-com:office:office" xmlns:r="http://schemas.openxmlformats.org/officeDocument/2006/relationships" xmlns:m="http://schemas.openxmlformats.org/officeDocument/2006/math" xmlns:v="urn:schemas-microsoft-com:vml" xmlns:wp14="http://schemas.microsoft.com/office/word/2010/wordprocessingDrawing" xmlns:wp="http://schemas.openxmlformats.org/drawingml/2006/wordprocessingDrawing" xmlns:w10="urn:schemas-microsoft-com:office:word" xmlns:w="http://schemas.openxmlformats.org/wordprocessingml/2006/main" xmlns:w14="http://schemas.microsoft.com/office/word/2010/wordml" xmlns:w15="http://schemas.microsoft.com/office/word/2012/wordml" xmlns:w16cex="http://schemas.microsoft.com/office/word/2018/wordml/cex" xmlns:w16cid="http://schemas.microsoft.com/office/word/2016/wordml/cid" xmlns:w16="http://schemas.microsoft.com/office/word/2018/wordml" xmlns:w16se="http://schemas.microsoft.com/office/word/2015/wordml/symex" xmlns:wpg="http://schemas.microsoft.com/office/word/2010/wordprocessingGroup" xmlns:wpi="http://schemas.microsoft.com/office/word/2010/wordprocessingInk" xmlns:wne="http://schemas.microsoft.com/office/word/2006/wordml" xmlns:wps="http://schemas.microsoft.com/office/word/2010/wordprocessingShape" mc:Ignorable="w14 w15 w16se w16cid w16 w16cex wp14">
+  <w:footnote w:type="separator" w:id="-1">
+    <w:p>
+      <w:pPr>
+        <w:spacing w:after="0" w:line="240" w:lineRule="auto"/>
+      </w:pPr>
+      <w:r>
+        <w:separator/>
+      </w:r>
+    </w:p>
+  </w:footnote>
+  <w:footnote w:type="continuationSeparator" w:id="0">
+    <w:p>
+      <w:pPr>
+        <w:spacing w:after="0" w:line="240" w:lineRule="auto"/>
+      </w:pPr>
+      <w:r>
+        <w:continuationSeparator/>
+      </w:r>
+    </w:p>
+  </w:footnote>
+</w:footnotes>
+</file>
+
+<file path=word/numbering.xml><?xml version="1.0" encoding="utf-8"?>
+<w:numbering xmlns:wpc="http://schemas.microsoft.com/office/word/2010/wordprocessingCanvas" xmlns:cx="http://schemas.microsoft.com/office/drawing/2014/chartex" xmlns:cx1="http://schemas.microsoft.com/office/drawing/2015/9/8/chartex" xmlns:cx2="http://schemas.microsoft.com/office/drawing/2015/10/21/chartex" xmlns:cx3="http://schemas.microsoft.com/office/drawing/2016/5/9/chartex" xmlns:cx4="http://schemas.microsoft.com/office/drawing/2016/5/10/chartex" xmlns:cx5="http://schemas.microsoft.com/office/drawing/2016/5/11/chartex" xmlns:cx6="http://schemas.microsoft.com/office/drawing/2016/5/12/chartex" xmlns:cx7="http://schemas.microsoft.com/office/drawing/2016/5/13/chartex" xmlns:cx8="http://schemas.microsoft.com/office/drawing/2016/5/14/chartex" xmlns:mc="http://schemas.openxmlformats.org/markup-compatibility/2006" xmlns:aink="http://schemas.microsoft.com/office/drawing/2016/ink" xmlns:am3d="http://schemas.microsoft.com/office/drawing/2017/model3d" xmlns:o="urn:schemas-microsoft-com:office:office" xmlns:r="http://schemas.openxmlformats.org/officeDocument/2006/relationships" xmlns:m="http://schemas.openxmlformats.org/officeDocument/2006/math" xmlns:v="urn:schemas-microsoft-com:vml" xmlns:wp14="http://schemas.microsoft.com/office/word/2010/wordprocessingDrawing" xmlns:wp="http://schemas.openxmlformats.org/drawingml/2006/wordprocessingDrawing" xmlns:w10="urn:schemas-microsoft-com:office:word" xmlns:w="http://schemas.openxmlformats.org/wordprocessingml/2006/main" xmlns:w14="http://schemas.microsoft.com/office/word/2010/wordml" xmlns:w15="http://schemas.microsoft.com/office/word/2012/wordml" xmlns:w16cex="http://schemas.microsoft.com/office/word/2018/wordml/cex" xmlns:w16cid="http://schemas.microsoft.com/office/word/2016/wordml/cid" xmlns:w16="http://schemas.microsoft.com/office/word/2018/wordml" xmlns:w16se="http://schemas.microsoft.com/office/word/2015/wordml/symex" xmlns:wpg="http://schemas.microsoft.com/office/word/2010/wordprocessingGroup" xmlns:wpi="http://schemas.microsoft.com/office/word/2010/wordprocessingInk" xmlns:wne="http://schemas.microsoft.com/office/word/2006/wordml" xmlns:wps="http://schemas.microsoft.com/office/word/2010/wordprocessingShape" mc:Ignorable="w14 w15 w16se w16cid w16 w16cex wp14">
+  <w:abstractNum w:abstractNumId="0" w15:restartNumberingAfterBreak="0">
+    <w:nsid w:val="39E24B0C"/>
+    <w:multiLevelType w:val="hybridMultilevel"/>
+    <w:tmpl w:val="FF9002C0"/>
+    <w:lvl w:ilvl="0" w:tplc="F40AE254">
+      <w:start w:val="1"/>
+      <w:numFmt w:val="upperLetter"/>
+      <w:lvlText w:val="%1."/>
+      <w:lvlJc w:val="left"/>
+      <w:pPr>
+        <w:ind w:left="712" w:hanging="428"/>
+      </w:pPr>
+      <w:rPr>
+        <w:rFonts w:ascii="Times New Roman" w:eastAsia="Times New Roman" w:hAnsi="Times New Roman" w:cs="Times New Roman" w:hint="default"/>
+        <w:b/>
+        <w:bCs/>
+        <w:i w:val="0"/>
+        <w:iCs/>
+        <w:spacing w:val="-1"/>
+        <w:w w:val="100"/>
+        <w:sz w:val="24"/>
+        <w:szCs w:val="24"/>
+        <w:lang w:val="id" w:eastAsia="en-US" w:bidi="ar-SA"/>
+      </w:rPr>
+    </w:lvl>
+    <w:lvl w:ilvl="1" w:tplc="C784ADF4">
+      <w:start w:val="1"/>
+      <w:numFmt w:val="decimal"/>
+      <w:lvlText w:val="%2."/>
+      <w:lvlJc w:val="left"/>
+      <w:pPr>
+        <w:ind w:left="785" w:hanging="360"/>
+      </w:pPr>
+      <w:rPr>
+        <w:rFonts w:ascii="Times New Roman" w:eastAsia="Times New Roman" w:hAnsi="Times New Roman" w:cs="Times New Roman" w:hint="default"/>
+        <w:b w:val="0"/>
+        <w:bCs w:val="0"/>
+        <w:spacing w:val="-2"/>
+        <w:w w:val="99"/>
+        <w:sz w:val="24"/>
+        <w:szCs w:val="24"/>
+        <w:lang w:val="id" w:eastAsia="en-US" w:bidi="ar-SA"/>
+      </w:rPr>
+    </w:lvl>
+    <w:lvl w:ilvl="2" w:tplc="38F6A58E">
+      <w:start w:val="1"/>
+      <w:numFmt w:val="decimal"/>
+      <w:lvlText w:val="%3."/>
+      <w:lvlJc w:val="left"/>
+      <w:pPr>
+        <w:ind w:left="1399" w:hanging="360"/>
+      </w:pPr>
+      <w:rPr>
+        <w:rFonts w:ascii="Times New Roman" w:eastAsia="Times New Roman" w:hAnsi="Times New Roman" w:cs="Times New Roman" w:hint="default"/>
+        <w:spacing w:val="-28"/>
+        <w:w w:val="99"/>
+        <w:sz w:val="24"/>
+        <w:szCs w:val="24"/>
+        <w:lang w:val="id" w:eastAsia="en-US" w:bidi="ar-SA"/>
+      </w:rPr>
+    </w:lvl>
+    <w:lvl w:ilvl="3" w:tplc="BDAA9712">
+      <w:start w:val="1"/>
+      <w:numFmt w:val="decimal"/>
+      <w:lvlText w:val="%4."/>
+      <w:lvlJc w:val="left"/>
+      <w:pPr>
+        <w:ind w:left="1579" w:hanging="360"/>
+      </w:pPr>
+      <w:rPr>
+        <w:rFonts w:ascii="Times New Roman" w:eastAsia="Times New Roman" w:hAnsi="Times New Roman" w:cs="Times New Roman" w:hint="default"/>
+        <w:spacing w:val="-2"/>
+        <w:w w:val="99"/>
+        <w:sz w:val="24"/>
+        <w:szCs w:val="24"/>
+        <w:lang w:val="id" w:eastAsia="en-US" w:bidi="ar-SA"/>
+      </w:rPr>
+    </w:lvl>
+    <w:lvl w:ilvl="4" w:tplc="36D852D6">
+      <w:start w:val="1"/>
+      <w:numFmt w:val="upperRoman"/>
+      <w:lvlText w:val="%5."/>
+      <w:lvlJc w:val="left"/>
+      <w:pPr>
+        <w:ind w:left="2300" w:hanging="503"/>
+        <w:jc w:val="right"/>
+      </w:pPr>
+      <w:rPr>
+        <w:rFonts w:ascii="Times New Roman" w:eastAsia="Times New Roman" w:hAnsi="Times New Roman" w:cs="Times New Roman" w:hint="default"/>
+        <w:spacing w:val="-4"/>
+        <w:w w:val="99"/>
+        <w:sz w:val="24"/>
+        <w:szCs w:val="24"/>
+        <w:lang w:val="id" w:eastAsia="en-US" w:bidi="ar-SA"/>
+      </w:rPr>
+    </w:lvl>
+    <w:lvl w:ilvl="5" w:tplc="370E7D34">
+      <w:numFmt w:val="bullet"/>
+      <w:lvlText w:val="•"/>
+      <w:lvlJc w:val="left"/>
+      <w:pPr>
+        <w:ind w:left="1580" w:hanging="503"/>
+      </w:pPr>
+      <w:rPr>
+        <w:rFonts w:hint="default"/>
+        <w:lang w:val="id" w:eastAsia="en-US" w:bidi="ar-SA"/>
+      </w:rPr>
+    </w:lvl>
+    <w:lvl w:ilvl="6" w:tplc="D744ED9A">
+      <w:numFmt w:val="bullet"/>
+      <w:lvlText w:val="•"/>
+      <w:lvlJc w:val="left"/>
+      <w:pPr>
+        <w:ind w:left="2120" w:hanging="503"/>
+      </w:pPr>
+      <w:rPr>
+        <w:rFonts w:hint="default"/>
+        <w:lang w:val="id" w:eastAsia="en-US" w:bidi="ar-SA"/>
+      </w:rPr>
+    </w:lvl>
+    <w:lvl w:ilvl="7" w:tplc="C8084EFE">
+      <w:numFmt w:val="bullet"/>
+      <w:lvlText w:val="•"/>
+      <w:lvlJc w:val="left"/>
+      <w:pPr>
+        <w:ind w:left="2300" w:hanging="503"/>
+      </w:pPr>
+      <w:rPr>
+        <w:rFonts w:hint="default"/>
+        <w:lang w:val="id" w:eastAsia="en-US" w:bidi="ar-SA"/>
+      </w:rPr>
+    </w:lvl>
+    <w:lvl w:ilvl="8" w:tplc="FC84E286">
+      <w:numFmt w:val="bullet"/>
+      <w:lvlText w:val="•"/>
+      <w:lvlJc w:val="left"/>
+      <w:pPr>
+        <w:ind w:left="4728" w:hanging="503"/>
+      </w:pPr>
+      <w:rPr>
+        <w:rFonts w:hint="default"/>
+        <w:lang w:val="id" w:eastAsia="en-US" w:bidi="ar-SA"/>
+      </w:rPr>
+    </w:lvl>
+  </w:abstractNum>
+  <w:num w:numId="1">
+    <w:abstractNumId w:val="0"/>
+  </w:num>
+</w:numbering>
 </file>
 
 <file path=word/styles.xml><?xml version="1.0" encoding="utf-8"?>
@@ -198,7 +886,7 @@
     <w:lsdException w:name="Closing" w:semiHidden="1" w:unhideWhenUsed="1"/>
     <w:lsdException w:name="Signature" w:semiHidden="1" w:unhideWhenUsed="1"/>
     <w:lsdException w:name="Default Paragraph Font" w:semiHidden="1" w:uiPriority="1" w:unhideWhenUsed="1"/>
-    <w:lsdException w:name="Body Text" w:semiHidden="1" w:unhideWhenUsed="1"/>
+    <w:lsdException w:name="Body Text" w:semiHidden="1" w:uiPriority="1" w:unhideWhenUsed="1" w:qFormat="1"/>
     <w:lsdException w:name="Body Text Indent" w:semiHidden="1" w:unhideWhenUsed="1"/>
     <w:lsdException w:name="List Continue" w:semiHidden="1" w:unhideWhenUsed="1"/>
     <w:lsdException w:name="List Continue 2" w:semiHidden="1" w:unhideWhenUsed="1"/>
@@ -513,10 +1201,62 @@
     <w:name w:val="Normal"/>
     <w:qFormat/>
   </w:style>
+  <w:style w:type="paragraph" w:styleId="Heading2">
+    <w:name w:val="heading 2"/>
+    <w:basedOn w:val="Normal"/>
+    <w:link w:val="Heading2Char"/>
+    <w:uiPriority w:val="9"/>
+    <w:unhideWhenUsed/>
+    <w:qFormat/>
+    <w:rsid w:val="008506D1"/>
+    <w:pPr>
+      <w:widowControl w:val="0"/>
+      <w:autoSpaceDE w:val="0"/>
+      <w:autoSpaceDN w:val="0"/>
+      <w:spacing w:after="0" w:line="240" w:lineRule="auto"/>
+      <w:ind w:left="1231" w:hanging="361"/>
+      <w:jc w:val="both"/>
+      <w:outlineLvl w:val="1"/>
+    </w:pPr>
+    <w:rPr>
+      <w:rFonts w:ascii="Times New Roman" w:eastAsia="Times New Roman" w:hAnsi="Times New Roman" w:cs="Times New Roman"/>
+      <w:b/>
+      <w:bCs/>
+      <w:sz w:val="24"/>
+      <w:szCs w:val="24"/>
+      <w:lang w:val="id"/>
+    </w:rPr>
+  </w:style>
+  <w:style w:type="paragraph" w:styleId="Heading3">
+    <w:name w:val="heading 3"/>
+    <w:basedOn w:val="Normal"/>
+    <w:link w:val="Heading3Char"/>
+    <w:uiPriority w:val="9"/>
+    <w:unhideWhenUsed/>
+    <w:qFormat/>
+    <w:rsid w:val="008506D1"/>
+    <w:pPr>
+      <w:widowControl w:val="0"/>
+      <w:autoSpaceDE w:val="0"/>
+      <w:autoSpaceDN w:val="0"/>
+      <w:spacing w:after="0" w:line="240" w:lineRule="auto"/>
+      <w:ind w:left="1015" w:hanging="361"/>
+      <w:jc w:val="both"/>
+      <w:outlineLvl w:val="2"/>
+    </w:pPr>
+    <w:rPr>
+      <w:rFonts w:ascii="Times New Roman" w:eastAsia="Times New Roman" w:hAnsi="Times New Roman" w:cs="Times New Roman"/>
+      <w:b/>
+      <w:bCs/>
+      <w:i/>
+      <w:sz w:val="24"/>
+      <w:szCs w:val="24"/>
+      <w:lang w:val="id"/>
+    </w:rPr>
+  </w:style>
   <w:style w:type="character" w:default="1" w:styleId="DefaultParagraphFont">
     <w:name w:val="Default Paragraph Font"/>
     <w:uiPriority w:val="1"/>
-    <w:semiHidden/>
     <w:unhideWhenUsed/>
   </w:style>
   <w:style w:type="table" w:default="1" w:styleId="TableNormal">
@@ -555,6 +1295,114 @@
       <w:sz w:val="24"/>
       <w:szCs w:val="24"/>
     </w:rPr>
+  </w:style>
+  <w:style w:type="character" w:customStyle="1" w:styleId="Heading2Char">
+    <w:name w:val="Heading 2 Char"/>
+    <w:basedOn w:val="DefaultParagraphFont"/>
+    <w:link w:val="Heading2"/>
+    <w:uiPriority w:val="9"/>
+    <w:rsid w:val="008506D1"/>
+    <w:rPr>
+      <w:rFonts w:ascii="Times New Roman" w:eastAsia="Times New Roman" w:hAnsi="Times New Roman" w:cs="Times New Roman"/>
+      <w:b/>
+      <w:bCs/>
+      <w:sz w:val="24"/>
+      <w:szCs w:val="24"/>
+      <w:lang w:val="id"/>
+    </w:rPr>
+  </w:style>
+  <w:style w:type="character" w:customStyle="1" w:styleId="Heading3Char">
+    <w:name w:val="Heading 3 Char"/>
+    <w:basedOn w:val="DefaultParagraphFont"/>
+    <w:link w:val="Heading3"/>
+    <w:uiPriority w:val="9"/>
+    <w:rsid w:val="008506D1"/>
+    <w:rPr>
+      <w:rFonts w:ascii="Times New Roman" w:eastAsia="Times New Roman" w:hAnsi="Times New Roman" w:cs="Times New Roman"/>
+      <w:b/>
+      <w:bCs/>
+      <w:i/>
+      <w:sz w:val="24"/>
+      <w:szCs w:val="24"/>
+      <w:lang w:val="id"/>
+    </w:rPr>
+  </w:style>
+  <w:style w:type="paragraph" w:styleId="BodyText">
+    <w:name w:val="Body Text"/>
+    <w:basedOn w:val="Normal"/>
+    <w:link w:val="BodyTextChar"/>
+    <w:uiPriority w:val="1"/>
+    <w:qFormat/>
+    <w:rsid w:val="008506D1"/>
+    <w:pPr>
+      <w:widowControl w:val="0"/>
+      <w:autoSpaceDE w:val="0"/>
+      <w:autoSpaceDN w:val="0"/>
+      <w:spacing w:after="0" w:line="240" w:lineRule="auto"/>
+    </w:pPr>
+    <w:rPr>
+      <w:rFonts w:ascii="Times New Roman" w:eastAsia="Times New Roman" w:hAnsi="Times New Roman" w:cs="Times New Roman"/>
+      <w:sz w:val="24"/>
+      <w:szCs w:val="24"/>
+      <w:lang w:val="id"/>
+    </w:rPr>
+  </w:style>
+  <w:style w:type="character" w:customStyle="1" w:styleId="BodyTextChar">
+    <w:name w:val="Body Text Char"/>
+    <w:basedOn w:val="DefaultParagraphFont"/>
+    <w:link w:val="BodyText"/>
+    <w:uiPriority w:val="1"/>
+    <w:rsid w:val="008506D1"/>
+    <w:rPr>
+      <w:rFonts w:ascii="Times New Roman" w:eastAsia="Times New Roman" w:hAnsi="Times New Roman" w:cs="Times New Roman"/>
+      <w:sz w:val="24"/>
+      <w:szCs w:val="24"/>
+      <w:lang w:val="id"/>
+    </w:rPr>
+  </w:style>
+  <w:style w:type="paragraph" w:styleId="Header">
+    <w:name w:val="header"/>
+    <w:basedOn w:val="Normal"/>
+    <w:link w:val="HeaderChar"/>
+    <w:uiPriority w:val="99"/>
+    <w:unhideWhenUsed/>
+    <w:rsid w:val="008506D1"/>
+    <w:pPr>
+      <w:tabs>
+        <w:tab w:val="center" w:pos="4513"/>
+        <w:tab w:val="right" w:pos="9026"/>
+      </w:tabs>
+      <w:spacing w:after="0" w:line="240" w:lineRule="auto"/>
+    </w:pPr>
+  </w:style>
+  <w:style w:type="character" w:customStyle="1" w:styleId="HeaderChar">
+    <w:name w:val="Header Char"/>
+    <w:basedOn w:val="DefaultParagraphFont"/>
+    <w:link w:val="Header"/>
+    <w:uiPriority w:val="99"/>
+    <w:rsid w:val="008506D1"/>
+  </w:style>
+  <w:style w:type="paragraph" w:styleId="Footer">
+    <w:name w:val="footer"/>
+    <w:basedOn w:val="Normal"/>
+    <w:link w:val="FooterChar"/>
+    <w:uiPriority w:val="99"/>
+    <w:unhideWhenUsed/>
+    <w:rsid w:val="008506D1"/>
+    <w:pPr>
+      <w:tabs>
+        <w:tab w:val="center" w:pos="4513"/>
+        <w:tab w:val="right" w:pos="9026"/>
+      </w:tabs>
+      <w:spacing w:after="0" w:line="240" w:lineRule="auto"/>
+    </w:pPr>
+  </w:style>
+  <w:style w:type="character" w:customStyle="1" w:styleId="FooterChar">
+    <w:name w:val="Footer Char"/>
+    <w:basedOn w:val="DefaultParagraphFont"/>
+    <w:link w:val="Footer"/>
+    <w:uiPriority w:val="99"/>
+    <w:rsid w:val="008506D1"/>
   </w:style>
 </w:styles>
 </file>

</xml_diff>